<commit_message>
Add tutorial for creating the main hero object in Game Maker; update SEO and related documents
</commit_message>
<xml_diff>
--- a/Articles/2025/4_Game_Maker/6_Creating_the_Main_Hero_Object/6 Creating the Main Hero Object.docx
+++ b/Articles/2025/4_Game_Maker/6_Creating_the_Main_Hero_Object/6 Creating the Main Hero Object.docx
@@ -7,10 +7,7 @@
         <w:pStyle w:val="Title"/>
       </w:pPr>
       <w:r>
-        <w:t xml:space="preserve">6 </w:t>
-      </w:r>
-      <w:r>
-        <w:t>Creating Some Special Objects</w:t>
+        <w:t>6 Creating the Main Hero Object</w:t>
       </w:r>
     </w:p>
     <w:p>

</xml_diff>

<commit_message>
Update movement code for hero object to allow gliding along walls and improve sprite switching logic
</commit_message>
<xml_diff>
--- a/Articles/2025/4_Game_Maker/6_Creating_the_Main_Hero_Object/6 Creating the Main Hero Object.docx
+++ b/Articles/2025/4_Game_Maker/6_Creating_the_Main_Hero_Object/6 Creating the Main Hero Object.docx
@@ -1195,6 +1195,9 @@
       <w:r>
         <w:t>This code will allow for 4 directional movement of our hero.</w:t>
       </w:r>
+      <w:r>
+        <w:t xml:space="preserve"> It will also allow the hero to glide along the walls, without getting stuck, which can be a problem in Game Makers mazes.</w:t>
+      </w:r>
     </w:p>
     <w:p>
       <w:pPr>
@@ -1277,11 +1280,19 @@
       </w:r>
       <w:proofErr w:type="spellStart"/>
       <w:r>
-        <w:t>vk_down</w:t>
-      </w:r>
-      <w:proofErr w:type="spellEnd"/>
-      <w:r>
-        <w:t xml:space="preserve">) - </w:t>
+        <w:t>vk_</w:t>
+      </w:r>
+      <w:proofErr w:type="gramStart"/>
+      <w:r>
+        <w:t>down</w:t>
+      </w:r>
+      <w:proofErr w:type="spellEnd"/>
+      <w:r>
+        <w:t>)  -</w:t>
+      </w:r>
+      <w:proofErr w:type="gramEnd"/>
+      <w:r>
+        <w:t xml:space="preserve"> </w:t>
       </w:r>
       <w:proofErr w:type="spellStart"/>
       <w:r>
@@ -1307,18 +1318,1067 @@
     </w:p>
     <w:p>
       <w:pPr>
+        <w:pStyle w:val="code"/>
+      </w:pPr>
+      <w:r>
+        <w:t xml:space="preserve">var </w:t>
+      </w:r>
+      <w:proofErr w:type="spellStart"/>
+      <w:r>
+        <w:t>spd</w:t>
+      </w:r>
+      <w:proofErr w:type="spellEnd"/>
+      <w:r>
+        <w:t xml:space="preserve"> = 4;</w:t>
+      </w:r>
+    </w:p>
+    <w:p>
+      <w:pPr>
+        <w:pStyle w:val="code"/>
+      </w:pPr>
+      <w:r>
+        <w:t xml:space="preserve">var </w:t>
+      </w:r>
+      <w:proofErr w:type="gramStart"/>
+      <w:r>
+        <w:t>dx  =</w:t>
+      </w:r>
+      <w:proofErr w:type="gramEnd"/>
+      <w:r>
+        <w:t xml:space="preserve"> </w:t>
+      </w:r>
+      <w:proofErr w:type="spellStart"/>
+      <w:r>
+        <w:t>move_x</w:t>
+      </w:r>
+      <w:proofErr w:type="spellEnd"/>
+      <w:r>
+        <w:t xml:space="preserve"> * </w:t>
+      </w:r>
+      <w:proofErr w:type="spellStart"/>
+      <w:r>
+        <w:t>spd</w:t>
+      </w:r>
+      <w:proofErr w:type="spellEnd"/>
+      <w:r>
+        <w:t>;</w:t>
+      </w:r>
+    </w:p>
+    <w:p>
+      <w:pPr>
+        <w:pStyle w:val="code"/>
+      </w:pPr>
+      <w:r>
+        <w:t xml:space="preserve">var </w:t>
+      </w:r>
+      <w:proofErr w:type="spellStart"/>
+      <w:proofErr w:type="gramStart"/>
+      <w:r>
+        <w:t>dy</w:t>
+      </w:r>
+      <w:proofErr w:type="spellEnd"/>
+      <w:r>
+        <w:t xml:space="preserve">  =</w:t>
+      </w:r>
+      <w:proofErr w:type="gramEnd"/>
+      <w:r>
+        <w:t xml:space="preserve"> </w:t>
+      </w:r>
+      <w:proofErr w:type="spellStart"/>
+      <w:r>
+        <w:t>move_y</w:t>
+      </w:r>
+      <w:proofErr w:type="spellEnd"/>
+      <w:r>
+        <w:t xml:space="preserve"> * </w:t>
+      </w:r>
+      <w:proofErr w:type="spellStart"/>
+      <w:r>
+        <w:t>spd</w:t>
+      </w:r>
+      <w:proofErr w:type="spellEnd"/>
+      <w:r>
+        <w:t>;</w:t>
+      </w:r>
+    </w:p>
+    <w:p>
+      <w:pPr>
+        <w:pStyle w:val="code"/>
+      </w:pPr>
+    </w:p>
+    <w:p>
+      <w:pPr>
         <w:pStyle w:val="greenBold"/>
       </w:pPr>
       <w:r>
-        <w:t>// Apply movement</w:t>
-      </w:r>
-    </w:p>
-    <w:p>
-      <w:pPr>
-        <w:pStyle w:val="code"/>
-      </w:pPr>
-      <w:r>
-        <w:t xml:space="preserve">x += </w:t>
+        <w:t>// --- Attempt full diagonal move first ---</w:t>
+      </w:r>
+    </w:p>
+    <w:p>
+      <w:pPr>
+        <w:pStyle w:val="code"/>
+      </w:pPr>
+      <w:r>
+        <w:t xml:space="preserve">if (dx != 0 || </w:t>
+      </w:r>
+      <w:proofErr w:type="spellStart"/>
+      <w:proofErr w:type="gramStart"/>
+      <w:r>
+        <w:t>dy</w:t>
+      </w:r>
+      <w:proofErr w:type="spellEnd"/>
+      <w:r>
+        <w:t xml:space="preserve"> !</w:t>
+      </w:r>
+      <w:proofErr w:type="gramEnd"/>
+      <w:r>
+        <w:t>= 0) {</w:t>
+      </w:r>
+    </w:p>
+    <w:p>
+      <w:pPr>
+        <w:pStyle w:val="code"/>
+      </w:pPr>
+      <w:r>
+        <w:t xml:space="preserve">    var </w:t>
+      </w:r>
+      <w:proofErr w:type="spellStart"/>
+      <w:r>
+        <w:t>nx_left</w:t>
+      </w:r>
+      <w:proofErr w:type="spellEnd"/>
+      <w:r>
+        <w:t xml:space="preserve">   = </w:t>
+      </w:r>
+      <w:proofErr w:type="spellStart"/>
+      <w:r>
+        <w:t>bbox_</w:t>
+      </w:r>
+      <w:proofErr w:type="gramStart"/>
+      <w:r>
+        <w:t>left</w:t>
+      </w:r>
+      <w:proofErr w:type="spellEnd"/>
+      <w:r>
+        <w:t xml:space="preserve">  +</w:t>
+      </w:r>
+      <w:proofErr w:type="gramEnd"/>
+      <w:r>
+        <w:t xml:space="preserve"> dx;</w:t>
+      </w:r>
+    </w:p>
+    <w:p>
+      <w:pPr>
+        <w:pStyle w:val="code"/>
+      </w:pPr>
+      <w:r>
+        <w:t xml:space="preserve">    var </w:t>
+      </w:r>
+      <w:proofErr w:type="spellStart"/>
+      <w:r>
+        <w:t>nx_</w:t>
+      </w:r>
+      <w:proofErr w:type="gramStart"/>
+      <w:r>
+        <w:t>right</w:t>
+      </w:r>
+      <w:proofErr w:type="spellEnd"/>
+      <w:r>
+        <w:t xml:space="preserve">  =</w:t>
+      </w:r>
+      <w:proofErr w:type="gramEnd"/>
+      <w:r>
+        <w:t xml:space="preserve"> </w:t>
+      </w:r>
+      <w:proofErr w:type="spellStart"/>
+      <w:r>
+        <w:t>bbox_right</w:t>
+      </w:r>
+      <w:proofErr w:type="spellEnd"/>
+      <w:r>
+        <w:t xml:space="preserve"> + dx;</w:t>
+      </w:r>
+    </w:p>
+    <w:p>
+      <w:pPr>
+        <w:pStyle w:val="code"/>
+      </w:pPr>
+      <w:r>
+        <w:t xml:space="preserve">    var </w:t>
+      </w:r>
+      <w:proofErr w:type="spellStart"/>
+      <w:r>
+        <w:t>ny_top</w:t>
+      </w:r>
+      <w:proofErr w:type="spellEnd"/>
+      <w:r>
+        <w:t xml:space="preserve">    = </w:t>
+      </w:r>
+      <w:proofErr w:type="spellStart"/>
+      <w:r>
+        <w:t>bbox_top</w:t>
+      </w:r>
+      <w:proofErr w:type="spellEnd"/>
+      <w:r>
+        <w:t xml:space="preserve">   + </w:t>
+      </w:r>
+      <w:proofErr w:type="spellStart"/>
+      <w:r>
+        <w:t>dy</w:t>
+      </w:r>
+      <w:proofErr w:type="spellEnd"/>
+      <w:r>
+        <w:t>;</w:t>
+      </w:r>
+    </w:p>
+    <w:p>
+      <w:pPr>
+        <w:pStyle w:val="code"/>
+      </w:pPr>
+      <w:r>
+        <w:t xml:space="preserve">    var </w:t>
+      </w:r>
+      <w:proofErr w:type="spellStart"/>
+      <w:r>
+        <w:t>ny_bottom</w:t>
+      </w:r>
+      <w:proofErr w:type="spellEnd"/>
+      <w:r>
+        <w:t xml:space="preserve"> = </w:t>
+      </w:r>
+      <w:proofErr w:type="spellStart"/>
+      <w:r>
+        <w:t>bbox_bottom</w:t>
+      </w:r>
+      <w:proofErr w:type="spellEnd"/>
+      <w:r>
+        <w:t xml:space="preserve">+ </w:t>
+      </w:r>
+      <w:proofErr w:type="spellStart"/>
+      <w:r>
+        <w:t>dy</w:t>
+      </w:r>
+      <w:proofErr w:type="spellEnd"/>
+      <w:r>
+        <w:t>;</w:t>
+      </w:r>
+    </w:p>
+    <w:p>
+      <w:pPr>
+        <w:pStyle w:val="code"/>
+      </w:pPr>
+    </w:p>
+    <w:p>
+      <w:pPr>
+        <w:pStyle w:val="code"/>
+      </w:pPr>
+      <w:r>
+        <w:t xml:space="preserve">    var </w:t>
+      </w:r>
+      <w:proofErr w:type="spellStart"/>
+      <w:r>
+        <w:t>hit_diag</w:t>
+      </w:r>
+      <w:proofErr w:type="spellEnd"/>
+      <w:r>
+        <w:t xml:space="preserve"> =</w:t>
+      </w:r>
+    </w:p>
+    <w:p>
+      <w:pPr>
+        <w:pStyle w:val="code"/>
+      </w:pPr>
+      <w:r>
+        <w:t xml:space="preserve">        </w:t>
+      </w:r>
+      <w:proofErr w:type="spellStart"/>
+      <w:r>
+        <w:t>wall_is_</w:t>
+      </w:r>
+      <w:proofErr w:type="gramStart"/>
+      <w:r>
+        <w:t>solid</w:t>
+      </w:r>
+      <w:proofErr w:type="spellEnd"/>
+      <w:r>
+        <w:t>(</w:t>
+      </w:r>
+      <w:proofErr w:type="spellStart"/>
+      <w:proofErr w:type="gramEnd"/>
+      <w:r>
+        <w:t>nx_</w:t>
+      </w:r>
+      <w:proofErr w:type="gramStart"/>
+      <w:r>
+        <w:t>left</w:t>
+      </w:r>
+      <w:proofErr w:type="spellEnd"/>
+      <w:r>
+        <w:t xml:space="preserve">,  </w:t>
+      </w:r>
+      <w:proofErr w:type="spellStart"/>
+      <w:r>
+        <w:t>ny</w:t>
+      </w:r>
+      <w:proofErr w:type="gramEnd"/>
+      <w:r>
+        <w:t>_</w:t>
+      </w:r>
+      <w:proofErr w:type="gramStart"/>
+      <w:r>
+        <w:t>top</w:t>
+      </w:r>
+      <w:proofErr w:type="spellEnd"/>
+      <w:r>
+        <w:t xml:space="preserve">)   </w:t>
+      </w:r>
+      <w:proofErr w:type="gramEnd"/>
+      <w:r>
+        <w:t xml:space="preserve"> ||</w:t>
+      </w:r>
+    </w:p>
+    <w:p>
+      <w:pPr>
+        <w:pStyle w:val="code"/>
+      </w:pPr>
+      <w:r>
+        <w:t xml:space="preserve">        </w:t>
+      </w:r>
+      <w:proofErr w:type="spellStart"/>
+      <w:r>
+        <w:t>wall_is_</w:t>
+      </w:r>
+      <w:proofErr w:type="gramStart"/>
+      <w:r>
+        <w:t>solid</w:t>
+      </w:r>
+      <w:proofErr w:type="spellEnd"/>
+      <w:r>
+        <w:t>(</w:t>
+      </w:r>
+      <w:proofErr w:type="spellStart"/>
+      <w:proofErr w:type="gramEnd"/>
+      <w:r>
+        <w:t>nx_right</w:t>
+      </w:r>
+      <w:proofErr w:type="spellEnd"/>
+      <w:r>
+        <w:t xml:space="preserve">, </w:t>
+      </w:r>
+      <w:proofErr w:type="spellStart"/>
+      <w:r>
+        <w:t>ny_</w:t>
+      </w:r>
+      <w:proofErr w:type="gramStart"/>
+      <w:r>
+        <w:t>top</w:t>
+      </w:r>
+      <w:proofErr w:type="spellEnd"/>
+      <w:r>
+        <w:t xml:space="preserve">)   </w:t>
+      </w:r>
+      <w:proofErr w:type="gramEnd"/>
+      <w:r>
+        <w:t xml:space="preserve"> ||</w:t>
+      </w:r>
+    </w:p>
+    <w:p>
+      <w:pPr>
+        <w:pStyle w:val="code"/>
+      </w:pPr>
+      <w:r>
+        <w:t xml:space="preserve">        </w:t>
+      </w:r>
+      <w:proofErr w:type="spellStart"/>
+      <w:r>
+        <w:t>wall_is_</w:t>
+      </w:r>
+      <w:proofErr w:type="gramStart"/>
+      <w:r>
+        <w:t>solid</w:t>
+      </w:r>
+      <w:proofErr w:type="spellEnd"/>
+      <w:r>
+        <w:t>(</w:t>
+      </w:r>
+      <w:proofErr w:type="spellStart"/>
+      <w:proofErr w:type="gramEnd"/>
+      <w:r>
+        <w:t>nx_</w:t>
+      </w:r>
+      <w:proofErr w:type="gramStart"/>
+      <w:r>
+        <w:t>left</w:t>
+      </w:r>
+      <w:proofErr w:type="spellEnd"/>
+      <w:r>
+        <w:t xml:space="preserve">,  </w:t>
+      </w:r>
+      <w:proofErr w:type="spellStart"/>
+      <w:r>
+        <w:t>ny</w:t>
+      </w:r>
+      <w:proofErr w:type="gramEnd"/>
+      <w:r>
+        <w:t>_bottom</w:t>
+      </w:r>
+      <w:proofErr w:type="spellEnd"/>
+      <w:r>
+        <w:t>) ||</w:t>
+      </w:r>
+    </w:p>
+    <w:p>
+      <w:pPr>
+        <w:pStyle w:val="code"/>
+      </w:pPr>
+      <w:r>
+        <w:t xml:space="preserve">        </w:t>
+      </w:r>
+      <w:proofErr w:type="spellStart"/>
+      <w:r>
+        <w:t>wall_is_</w:t>
+      </w:r>
+      <w:proofErr w:type="gramStart"/>
+      <w:r>
+        <w:t>solid</w:t>
+      </w:r>
+      <w:proofErr w:type="spellEnd"/>
+      <w:r>
+        <w:t>(</w:t>
+      </w:r>
+      <w:proofErr w:type="spellStart"/>
+      <w:proofErr w:type="gramEnd"/>
+      <w:r>
+        <w:t>nx_right</w:t>
+      </w:r>
+      <w:proofErr w:type="spellEnd"/>
+      <w:r>
+        <w:t xml:space="preserve">, </w:t>
+      </w:r>
+      <w:proofErr w:type="spellStart"/>
+      <w:r>
+        <w:t>ny_bottom</w:t>
+      </w:r>
+      <w:proofErr w:type="spellEnd"/>
+      <w:r>
+        <w:t>);</w:t>
+      </w:r>
+    </w:p>
+    <w:p>
+      <w:pPr>
+        <w:pStyle w:val="code"/>
+      </w:pPr>
+    </w:p>
+    <w:p>
+      <w:pPr>
+        <w:pStyle w:val="code"/>
+      </w:pPr>
+      <w:r>
+        <w:t xml:space="preserve">    if </w:t>
+      </w:r>
+      <w:proofErr w:type="gramStart"/>
+      <w:r>
+        <w:t>(!</w:t>
+      </w:r>
+      <w:proofErr w:type="spellStart"/>
+      <w:r>
+        <w:t>hit</w:t>
+      </w:r>
+      <w:proofErr w:type="gramEnd"/>
+      <w:r>
+        <w:t>_diag</w:t>
+      </w:r>
+      <w:proofErr w:type="spellEnd"/>
+      <w:r>
+        <w:t>) {</w:t>
+      </w:r>
+    </w:p>
+    <w:p>
+      <w:pPr>
+        <w:pStyle w:val="greenBold"/>
+      </w:pPr>
+      <w:r>
+        <w:t xml:space="preserve">        // Move freely if no diagonal collision</w:t>
+      </w:r>
+    </w:p>
+    <w:p>
+      <w:pPr>
+        <w:pStyle w:val="code"/>
+      </w:pPr>
+      <w:r>
+        <w:t xml:space="preserve">        x += dx;</w:t>
+      </w:r>
+    </w:p>
+    <w:p>
+      <w:pPr>
+        <w:pStyle w:val="code"/>
+      </w:pPr>
+      <w:r>
+        <w:t xml:space="preserve">        y += </w:t>
+      </w:r>
+      <w:proofErr w:type="spellStart"/>
+      <w:r>
+        <w:t>dy</w:t>
+      </w:r>
+      <w:proofErr w:type="spellEnd"/>
+      <w:r>
+        <w:t>;</w:t>
+      </w:r>
+    </w:p>
+    <w:p>
+      <w:pPr>
+        <w:pStyle w:val="code"/>
+      </w:pPr>
+      <w:r>
+        <w:t xml:space="preserve">    } else {</w:t>
+      </w:r>
+    </w:p>
+    <w:p>
+      <w:pPr>
+        <w:pStyle w:val="greenBold"/>
+      </w:pPr>
+      <w:r>
+        <w:t xml:space="preserve">        // --- If diagonal blocked, try X only ---</w:t>
+      </w:r>
+    </w:p>
+    <w:p>
+      <w:pPr>
+        <w:pStyle w:val="code"/>
+      </w:pPr>
+      <w:r>
+        <w:t xml:space="preserve">        var </w:t>
+      </w:r>
+      <w:proofErr w:type="spellStart"/>
+      <w:r>
+        <w:t>hit_x</w:t>
+      </w:r>
+      <w:proofErr w:type="spellEnd"/>
+      <w:r>
+        <w:t xml:space="preserve"> =</w:t>
+      </w:r>
+    </w:p>
+    <w:p>
+      <w:pPr>
+        <w:pStyle w:val="code"/>
+      </w:pPr>
+      <w:r>
+        <w:t xml:space="preserve">            </w:t>
+      </w:r>
+      <w:proofErr w:type="spellStart"/>
+      <w:r>
+        <w:t>wall_is_</w:t>
+      </w:r>
+      <w:proofErr w:type="gramStart"/>
+      <w:r>
+        <w:t>solid</w:t>
+      </w:r>
+      <w:proofErr w:type="spellEnd"/>
+      <w:r>
+        <w:t>(</w:t>
+      </w:r>
+      <w:proofErr w:type="spellStart"/>
+      <w:proofErr w:type="gramEnd"/>
+      <w:r>
+        <w:t>bbox_left+dx</w:t>
+      </w:r>
+      <w:proofErr w:type="spellEnd"/>
+      <w:r>
+        <w:t xml:space="preserve">, </w:t>
+      </w:r>
+      <w:proofErr w:type="spellStart"/>
+      <w:r>
+        <w:t>bbox_</w:t>
+      </w:r>
+      <w:proofErr w:type="gramStart"/>
+      <w:r>
+        <w:t>top</w:t>
+      </w:r>
+      <w:proofErr w:type="spellEnd"/>
+      <w:r>
+        <w:t xml:space="preserve">)   </w:t>
+      </w:r>
+      <w:proofErr w:type="gramEnd"/>
+      <w:r>
+        <w:t xml:space="preserve"> ||</w:t>
+      </w:r>
+    </w:p>
+    <w:p>
+      <w:pPr>
+        <w:pStyle w:val="code"/>
+      </w:pPr>
+      <w:r>
+        <w:t xml:space="preserve">            </w:t>
+      </w:r>
+      <w:proofErr w:type="spellStart"/>
+      <w:r>
+        <w:t>wall_is_</w:t>
+      </w:r>
+      <w:proofErr w:type="gramStart"/>
+      <w:r>
+        <w:t>solid</w:t>
+      </w:r>
+      <w:proofErr w:type="spellEnd"/>
+      <w:r>
+        <w:t>(</w:t>
+      </w:r>
+      <w:proofErr w:type="spellStart"/>
+      <w:proofErr w:type="gramEnd"/>
+      <w:r>
+        <w:t>bbox_right+dx</w:t>
+      </w:r>
+      <w:proofErr w:type="spellEnd"/>
+      <w:r>
+        <w:t xml:space="preserve">, </w:t>
+      </w:r>
+      <w:proofErr w:type="spellStart"/>
+      <w:r>
+        <w:t>bbox_</w:t>
+      </w:r>
+      <w:proofErr w:type="gramStart"/>
+      <w:r>
+        <w:t>top</w:t>
+      </w:r>
+      <w:proofErr w:type="spellEnd"/>
+      <w:r>
+        <w:t xml:space="preserve">)   </w:t>
+      </w:r>
+      <w:proofErr w:type="gramEnd"/>
+      <w:r>
+        <w:t>||</w:t>
+      </w:r>
+    </w:p>
+    <w:p>
+      <w:pPr>
+        <w:pStyle w:val="code"/>
+      </w:pPr>
+      <w:r>
+        <w:t xml:space="preserve">            </w:t>
+      </w:r>
+      <w:proofErr w:type="spellStart"/>
+      <w:r>
+        <w:t>wall_is_</w:t>
+      </w:r>
+      <w:proofErr w:type="gramStart"/>
+      <w:r>
+        <w:t>solid</w:t>
+      </w:r>
+      <w:proofErr w:type="spellEnd"/>
+      <w:r>
+        <w:t>(</w:t>
+      </w:r>
+      <w:proofErr w:type="spellStart"/>
+      <w:proofErr w:type="gramEnd"/>
+      <w:r>
+        <w:t>bbox_left+dx</w:t>
+      </w:r>
+      <w:proofErr w:type="spellEnd"/>
+      <w:r>
+        <w:t xml:space="preserve">, </w:t>
+      </w:r>
+      <w:proofErr w:type="spellStart"/>
+      <w:r>
+        <w:t>bbox_bottom</w:t>
+      </w:r>
+      <w:proofErr w:type="spellEnd"/>
+      <w:r>
+        <w:t>) ||</w:t>
+      </w:r>
+    </w:p>
+    <w:p>
+      <w:pPr>
+        <w:pStyle w:val="code"/>
+      </w:pPr>
+      <w:r>
+        <w:t xml:space="preserve">            </w:t>
+      </w:r>
+      <w:proofErr w:type="spellStart"/>
+      <w:r>
+        <w:t>wall_is_</w:t>
+      </w:r>
+      <w:proofErr w:type="gramStart"/>
+      <w:r>
+        <w:t>solid</w:t>
+      </w:r>
+      <w:proofErr w:type="spellEnd"/>
+      <w:r>
+        <w:t>(</w:t>
+      </w:r>
+      <w:proofErr w:type="spellStart"/>
+      <w:proofErr w:type="gramEnd"/>
+      <w:r>
+        <w:t>bbox_right+dx</w:t>
+      </w:r>
+      <w:proofErr w:type="spellEnd"/>
+      <w:r>
+        <w:t xml:space="preserve">, </w:t>
+      </w:r>
+      <w:proofErr w:type="spellStart"/>
+      <w:r>
+        <w:t>bbox_bottom</w:t>
+      </w:r>
+      <w:proofErr w:type="spellEnd"/>
+      <w:r>
+        <w:t>);</w:t>
+      </w:r>
+    </w:p>
+    <w:p>
+      <w:pPr>
+        <w:pStyle w:val="code"/>
+      </w:pPr>
+    </w:p>
+    <w:p>
+      <w:pPr>
+        <w:pStyle w:val="code"/>
+      </w:pPr>
+      <w:r>
+        <w:t xml:space="preserve">        if </w:t>
+      </w:r>
+      <w:proofErr w:type="gramStart"/>
+      <w:r>
+        <w:t>(!</w:t>
+      </w:r>
+      <w:proofErr w:type="spellStart"/>
+      <w:r>
+        <w:t>hit</w:t>
+      </w:r>
+      <w:proofErr w:type="gramEnd"/>
+      <w:r>
+        <w:t>_x</w:t>
+      </w:r>
+      <w:proofErr w:type="spellEnd"/>
+      <w:r>
+        <w:t>) {</w:t>
+      </w:r>
+    </w:p>
+    <w:p>
+      <w:pPr>
+        <w:pStyle w:val="code"/>
+      </w:pPr>
+      <w:r>
+        <w:t xml:space="preserve">            x += dx;</w:t>
+      </w:r>
+    </w:p>
+    <w:p>
+      <w:pPr>
+        <w:pStyle w:val="code"/>
+      </w:pPr>
+      <w:r>
+        <w:t xml:space="preserve">        }</w:t>
+      </w:r>
+    </w:p>
+    <w:p>
+      <w:pPr>
+        <w:pStyle w:val="code"/>
+      </w:pPr>
+    </w:p>
+    <w:p>
+      <w:pPr>
+        <w:pStyle w:val="greenBold"/>
+      </w:pPr>
+      <w:r>
+        <w:t xml:space="preserve">        // --- Then try Y only ---</w:t>
+      </w:r>
+    </w:p>
+    <w:p>
+      <w:pPr>
+        <w:pStyle w:val="code"/>
+      </w:pPr>
+      <w:r>
+        <w:t xml:space="preserve">        var </w:t>
+      </w:r>
+      <w:proofErr w:type="spellStart"/>
+      <w:r>
+        <w:t>hit_y</w:t>
+      </w:r>
+      <w:proofErr w:type="spellEnd"/>
+      <w:r>
+        <w:t xml:space="preserve"> =</w:t>
+      </w:r>
+    </w:p>
+    <w:p>
+      <w:pPr>
+        <w:pStyle w:val="code"/>
+      </w:pPr>
+      <w:r>
+        <w:t xml:space="preserve">            </w:t>
+      </w:r>
+      <w:proofErr w:type="spellStart"/>
+      <w:r>
+        <w:t>wall_is_</w:t>
+      </w:r>
+      <w:proofErr w:type="gramStart"/>
+      <w:r>
+        <w:t>solid</w:t>
+      </w:r>
+      <w:proofErr w:type="spellEnd"/>
+      <w:r>
+        <w:t>(</w:t>
+      </w:r>
+      <w:proofErr w:type="spellStart"/>
+      <w:proofErr w:type="gramEnd"/>
+      <w:r>
+        <w:t>bbox_left</w:t>
+      </w:r>
+      <w:proofErr w:type="spellEnd"/>
+      <w:r>
+        <w:t xml:space="preserve">, </w:t>
+      </w:r>
+      <w:proofErr w:type="spellStart"/>
+      <w:r>
+        <w:t>bbox_top+</w:t>
+      </w:r>
+      <w:proofErr w:type="gramStart"/>
+      <w:r>
+        <w:t>dy</w:t>
+      </w:r>
+      <w:proofErr w:type="spellEnd"/>
+      <w:r>
+        <w:t xml:space="preserve">)   </w:t>
+      </w:r>
+      <w:proofErr w:type="gramEnd"/>
+      <w:r>
+        <w:t xml:space="preserve"> ||</w:t>
+      </w:r>
+    </w:p>
+    <w:p>
+      <w:pPr>
+        <w:pStyle w:val="code"/>
+      </w:pPr>
+      <w:r>
+        <w:t xml:space="preserve">            </w:t>
+      </w:r>
+      <w:proofErr w:type="spellStart"/>
+      <w:r>
+        <w:t>wall_is_</w:t>
+      </w:r>
+      <w:proofErr w:type="gramStart"/>
+      <w:r>
+        <w:t>solid</w:t>
+      </w:r>
+      <w:proofErr w:type="spellEnd"/>
+      <w:r>
+        <w:t>(</w:t>
+      </w:r>
+      <w:proofErr w:type="spellStart"/>
+      <w:proofErr w:type="gramEnd"/>
+      <w:r>
+        <w:t>bbox_right</w:t>
+      </w:r>
+      <w:proofErr w:type="spellEnd"/>
+      <w:r>
+        <w:t xml:space="preserve">, </w:t>
+      </w:r>
+      <w:proofErr w:type="spellStart"/>
+      <w:r>
+        <w:t>bbox_top+</w:t>
+      </w:r>
+      <w:proofErr w:type="gramStart"/>
+      <w:r>
+        <w:t>dy</w:t>
+      </w:r>
+      <w:proofErr w:type="spellEnd"/>
+      <w:r>
+        <w:t xml:space="preserve">)   </w:t>
+      </w:r>
+      <w:proofErr w:type="gramEnd"/>
+      <w:r>
+        <w:t>||</w:t>
+      </w:r>
+    </w:p>
+    <w:p>
+      <w:pPr>
+        <w:pStyle w:val="code"/>
+      </w:pPr>
+      <w:r>
+        <w:t xml:space="preserve">            </w:t>
+      </w:r>
+      <w:proofErr w:type="spellStart"/>
+      <w:r>
+        <w:t>wall_is_</w:t>
+      </w:r>
+      <w:proofErr w:type="gramStart"/>
+      <w:r>
+        <w:t>solid</w:t>
+      </w:r>
+      <w:proofErr w:type="spellEnd"/>
+      <w:r>
+        <w:t>(</w:t>
+      </w:r>
+      <w:proofErr w:type="spellStart"/>
+      <w:proofErr w:type="gramEnd"/>
+      <w:r>
+        <w:t>bbox_left</w:t>
+      </w:r>
+      <w:proofErr w:type="spellEnd"/>
+      <w:r>
+        <w:t xml:space="preserve">, </w:t>
+      </w:r>
+      <w:proofErr w:type="spellStart"/>
+      <w:r>
+        <w:t>bbox_bottom+dy</w:t>
+      </w:r>
+      <w:proofErr w:type="spellEnd"/>
+      <w:r>
+        <w:t>) ||</w:t>
+      </w:r>
+    </w:p>
+    <w:p>
+      <w:pPr>
+        <w:pStyle w:val="code"/>
+      </w:pPr>
+      <w:r>
+        <w:t xml:space="preserve">            </w:t>
+      </w:r>
+      <w:proofErr w:type="spellStart"/>
+      <w:r>
+        <w:t>wall_is_</w:t>
+      </w:r>
+      <w:proofErr w:type="gramStart"/>
+      <w:r>
+        <w:t>solid</w:t>
+      </w:r>
+      <w:proofErr w:type="spellEnd"/>
+      <w:r>
+        <w:t>(</w:t>
+      </w:r>
+      <w:proofErr w:type="spellStart"/>
+      <w:proofErr w:type="gramEnd"/>
+      <w:r>
+        <w:t>bbox_right</w:t>
+      </w:r>
+      <w:proofErr w:type="spellEnd"/>
+      <w:r>
+        <w:t xml:space="preserve">, </w:t>
+      </w:r>
+      <w:proofErr w:type="spellStart"/>
+      <w:r>
+        <w:t>bbox_bottom+dy</w:t>
+      </w:r>
+      <w:proofErr w:type="spellEnd"/>
+      <w:r>
+        <w:t>);</w:t>
+      </w:r>
+    </w:p>
+    <w:p>
+      <w:pPr>
+        <w:pStyle w:val="code"/>
+      </w:pPr>
+    </w:p>
+    <w:p>
+      <w:pPr>
+        <w:pStyle w:val="code"/>
+      </w:pPr>
+      <w:r>
+        <w:t xml:space="preserve">        if </w:t>
+      </w:r>
+      <w:proofErr w:type="gramStart"/>
+      <w:r>
+        <w:t>(!</w:t>
+      </w:r>
+      <w:proofErr w:type="spellStart"/>
+      <w:r>
+        <w:t>hit</w:t>
+      </w:r>
+      <w:proofErr w:type="gramEnd"/>
+      <w:r>
+        <w:t>_y</w:t>
+      </w:r>
+      <w:proofErr w:type="spellEnd"/>
+      <w:r>
+        <w:t>) {</w:t>
+      </w:r>
+    </w:p>
+    <w:p>
+      <w:pPr>
+        <w:pStyle w:val="code"/>
+      </w:pPr>
+      <w:r>
+        <w:t xml:space="preserve">            y += </w:t>
+      </w:r>
+      <w:proofErr w:type="spellStart"/>
+      <w:r>
+        <w:t>dy</w:t>
+      </w:r>
+      <w:proofErr w:type="spellEnd"/>
+      <w:r>
+        <w:t>;</w:t>
+      </w:r>
+    </w:p>
+    <w:p>
+      <w:pPr>
+        <w:pStyle w:val="code"/>
+      </w:pPr>
+      <w:r>
+        <w:t xml:space="preserve">        }</w:t>
+      </w:r>
+    </w:p>
+    <w:p>
+      <w:pPr>
+        <w:pStyle w:val="code"/>
+      </w:pPr>
+      <w:r>
+        <w:t xml:space="preserve">    }</w:t>
+      </w:r>
+    </w:p>
+    <w:p>
+      <w:pPr>
+        <w:pStyle w:val="code"/>
+      </w:pPr>
+      <w:r>
+        <w:t>}</w:t>
+      </w:r>
+    </w:p>
+    <w:p>
+      <w:pPr>
+        <w:pStyle w:val="code"/>
+      </w:pPr>
+    </w:p>
+    <w:p>
+      <w:pPr>
+        <w:pStyle w:val="greenBold"/>
+      </w:pPr>
+      <w:r>
+        <w:t>// --- Sprite switching ---</w:t>
+      </w:r>
+    </w:p>
+    <w:p>
+      <w:pPr>
+        <w:pStyle w:val="code"/>
+      </w:pPr>
+      <w:r>
+        <w:t>if (</w:t>
+      </w:r>
+      <w:proofErr w:type="spellStart"/>
+      <w:r>
+        <w:t>move_y</w:t>
+      </w:r>
+      <w:proofErr w:type="spellEnd"/>
+      <w:r>
+        <w:t xml:space="preserve"> &lt; 0)       </w:t>
+      </w:r>
+      <w:proofErr w:type="spellStart"/>
+      <w:r>
+        <w:t>sprite_index</w:t>
+      </w:r>
+      <w:proofErr w:type="spellEnd"/>
+      <w:r>
+        <w:t xml:space="preserve"> = </w:t>
+      </w:r>
+      <w:proofErr w:type="spellStart"/>
+      <w:r>
+        <w:t>sprite_hero_back</w:t>
+      </w:r>
+      <w:proofErr w:type="spellEnd"/>
+      <w:r>
+        <w:t>;</w:t>
+      </w:r>
+    </w:p>
+    <w:p>
+      <w:pPr>
+        <w:pStyle w:val="code"/>
+      </w:pPr>
+      <w:r>
+        <w:t>else if (</w:t>
       </w:r>
       <w:proofErr w:type="spellStart"/>
       <w:r>
@@ -1326,60 +2386,79 @@
       </w:r>
       <w:proofErr w:type="spellEnd"/>
       <w:r>
-        <w:t xml:space="preserve"> * 4;</w:t>
-      </w:r>
-    </w:p>
-    <w:p>
-      <w:pPr>
-        <w:pStyle w:val="code"/>
-      </w:pPr>
-      <w:r>
-        <w:t xml:space="preserve">y += </w:t>
-      </w:r>
-      <w:proofErr w:type="spellStart"/>
-      <w:r>
-        <w:t>move_y</w:t>
-      </w:r>
-      <w:proofErr w:type="spellEnd"/>
-      <w:r>
-        <w:t xml:space="preserve"> * 4;</w:t>
-      </w:r>
-    </w:p>
-    <w:p>
-      <w:pPr>
-        <w:pStyle w:val="code"/>
-      </w:pPr>
-    </w:p>
-    <w:p>
-      <w:pPr>
-        <w:pStyle w:val="greenBold"/>
-      </w:pPr>
-      <w:r>
-        <w:t>// Sprite switching logic</w:t>
-      </w:r>
-    </w:p>
-    <w:p>
-      <w:pPr>
-        <w:pStyle w:val="code"/>
-      </w:pPr>
-      <w:r>
-        <w:t>if (</w:t>
-      </w:r>
-      <w:proofErr w:type="spellStart"/>
-      <w:r>
-        <w:t>move_y</w:t>
-      </w:r>
-      <w:proofErr w:type="spellEnd"/>
-      <w:r>
-        <w:t xml:space="preserve"> &lt; 0) {</w:t>
-      </w:r>
-    </w:p>
-    <w:p>
-      <w:pPr>
-        <w:pStyle w:val="code"/>
-      </w:pPr>
-      <w:r>
-        <w:t xml:space="preserve">    </w:t>
+        <w:t xml:space="preserve"> &gt; 0</w:t>
+      </w:r>
+      <w:proofErr w:type="gramStart"/>
+      <w:r>
+        <w:t xml:space="preserve">)  </w:t>
+      </w:r>
+      <w:proofErr w:type="spellStart"/>
+      <w:r>
+        <w:t>sprite</w:t>
+      </w:r>
+      <w:proofErr w:type="gramEnd"/>
+      <w:r>
+        <w:t>_index</w:t>
+      </w:r>
+      <w:proofErr w:type="spellEnd"/>
+      <w:r>
+        <w:t xml:space="preserve"> = </w:t>
+      </w:r>
+      <w:proofErr w:type="spellStart"/>
+      <w:r>
+        <w:t>sprite_hero_right</w:t>
+      </w:r>
+      <w:proofErr w:type="spellEnd"/>
+      <w:r>
+        <w:t>;</w:t>
+      </w:r>
+    </w:p>
+    <w:p>
+      <w:pPr>
+        <w:pStyle w:val="code"/>
+      </w:pPr>
+      <w:r>
+        <w:t>else if (</w:t>
+      </w:r>
+      <w:proofErr w:type="spellStart"/>
+      <w:r>
+        <w:t>move_x</w:t>
+      </w:r>
+      <w:proofErr w:type="spellEnd"/>
+      <w:r>
+        <w:t xml:space="preserve"> &lt; 0</w:t>
+      </w:r>
+      <w:proofErr w:type="gramStart"/>
+      <w:r>
+        <w:t xml:space="preserve">)  </w:t>
+      </w:r>
+      <w:proofErr w:type="spellStart"/>
+      <w:r>
+        <w:t>sprite</w:t>
+      </w:r>
+      <w:proofErr w:type="gramEnd"/>
+      <w:r>
+        <w:t>_index</w:t>
+      </w:r>
+      <w:proofErr w:type="spellEnd"/>
+      <w:r>
+        <w:t xml:space="preserve"> = </w:t>
+      </w:r>
+      <w:proofErr w:type="spellStart"/>
+      <w:r>
+        <w:t>sprite_hero_left</w:t>
+      </w:r>
+      <w:proofErr w:type="spellEnd"/>
+      <w:r>
+        <w:t>;</w:t>
+      </w:r>
+    </w:p>
+    <w:p>
+      <w:pPr>
+        <w:pStyle w:val="code"/>
+      </w:pPr>
+      <w:r>
+        <w:t xml:space="preserve">else                  </w:t>
       </w:r>
       <w:proofErr w:type="spellStart"/>
       <w:r>
@@ -1391,7 +2470,7 @@
       </w:r>
       <w:proofErr w:type="spellStart"/>
       <w:r>
-        <w:t>sprite_hero_back</w:t>
+        <w:t>sprite_hero</w:t>
       </w:r>
       <w:proofErr w:type="spellEnd"/>
       <w:r>
@@ -1402,113 +2481,16 @@
       <w:pPr>
         <w:pStyle w:val="code"/>
       </w:pPr>
-      <w:r>
-        <w:t>} else if (</w:t>
-      </w:r>
-      <w:proofErr w:type="spellStart"/>
-      <w:r>
-        <w:t>move_x</w:t>
-      </w:r>
-      <w:proofErr w:type="spellEnd"/>
-      <w:r>
-        <w:t xml:space="preserve"> &gt; 0) {</w:t>
-      </w:r>
-    </w:p>
-    <w:p>
-      <w:pPr>
-        <w:pStyle w:val="code"/>
-      </w:pPr>
-      <w:r>
-        <w:t xml:space="preserve">    </w:t>
-      </w:r>
-      <w:proofErr w:type="spellStart"/>
-      <w:r>
-        <w:t>sprite_index</w:t>
-      </w:r>
-      <w:proofErr w:type="spellEnd"/>
-      <w:r>
-        <w:t xml:space="preserve"> = </w:t>
-      </w:r>
-      <w:proofErr w:type="spellStart"/>
-      <w:r>
-        <w:t>sprite_hero_right</w:t>
-      </w:r>
-      <w:proofErr w:type="spellEnd"/>
-      <w:r>
-        <w:t>;</w:t>
-      </w:r>
-    </w:p>
-    <w:p>
-      <w:pPr>
-        <w:pStyle w:val="code"/>
-      </w:pPr>
-      <w:r>
-        <w:t>} else if (</w:t>
-      </w:r>
-      <w:proofErr w:type="spellStart"/>
-      <w:r>
-        <w:t>move_x</w:t>
-      </w:r>
-      <w:proofErr w:type="spellEnd"/>
-      <w:r>
-        <w:t xml:space="preserve"> &lt; 0) {</w:t>
-      </w:r>
-    </w:p>
-    <w:p>
-      <w:pPr>
-        <w:pStyle w:val="code"/>
-      </w:pPr>
-      <w:r>
-        <w:t xml:space="preserve">    </w:t>
-      </w:r>
-      <w:proofErr w:type="spellStart"/>
-      <w:r>
-        <w:t>sprite_index</w:t>
-      </w:r>
-      <w:proofErr w:type="spellEnd"/>
-      <w:r>
-        <w:t xml:space="preserve"> = </w:t>
-      </w:r>
-      <w:proofErr w:type="spellStart"/>
-      <w:r>
-        <w:t>sprite_hero_left</w:t>
-      </w:r>
-      <w:proofErr w:type="spellEnd"/>
-      <w:r>
-        <w:t>;</w:t>
-      </w:r>
-    </w:p>
-    <w:p>
-      <w:pPr>
-        <w:pStyle w:val="code"/>
-      </w:pPr>
-      <w:r>
-        <w:t>} else {</w:t>
-      </w:r>
-    </w:p>
-    <w:p>
-      <w:pPr>
-        <w:pStyle w:val="code"/>
-      </w:pPr>
-      <w:r>
-        <w:t xml:space="preserve">    </w:t>
-      </w:r>
-      <w:proofErr w:type="spellStart"/>
-      <w:r>
-        <w:t>sprite_index</w:t>
-      </w:r>
-      <w:proofErr w:type="spellEnd"/>
-      <w:r>
-        <w:t xml:space="preserve"> = </w:t>
-      </w:r>
-      <w:proofErr w:type="spellStart"/>
-      <w:r>
-        <w:t>sprite_hero</w:t>
-      </w:r>
-      <w:proofErr w:type="spellEnd"/>
-      <w:r>
-        <w:t>;</w:t>
-      </w:r>
+    </w:p>
+    <w:p>
+      <w:pPr>
+        <w:pStyle w:val="code"/>
+      </w:pPr>
+    </w:p>
+    <w:p>
+      <w:pPr>
+        <w:pStyle w:val="code"/>
+      </w:pPr>
     </w:p>
     <w:p>
       <w:pPr>

</xml_diff>